<commit_message>
update of 13 Sept 23
</commit_message>
<xml_diff>
--- a/wwwroot/Assets/online/lessons/OsnVer.docx
+++ b/wwwroot/Assets/online/lessons/OsnVer.docx
@@ -48524,7 +48524,35 @@
           <w:sz w:val="32"/>
           <w:szCs w:val="32"/>
         </w:rPr>
-        <w:t xml:space="preserve"> Христа и Его подвига. </w:t>
+        <w:t xml:space="preserve"> Христа и Его Жертвы</w:t>
+      </w:r>
+      <w:r>
+        <w:rPr>
+          <w:b/>
+          <w:sz w:val="32"/>
+          <w:szCs w:val="32"/>
+        </w:rPr>
+        <w:t xml:space="preserve">. </w:t>
+      </w:r>
+    </w:p>
+    <w:p>
+      <w:pPr>
+        <w:tabs>
+          <w:tab w:val="left" w:pos="5660"/>
+        </w:tabs>
+        <w:rPr>
+          <w:b/>
+          <w:sz w:val="32"/>
+          <w:szCs w:val="32"/>
+        </w:rPr>
+      </w:pPr>
+      <w:r>
+        <w:rPr>
+          <w:b/>
+          <w:sz w:val="32"/>
+          <w:szCs w:val="32"/>
+        </w:rPr>
+        <w:t xml:space="preserve">1-е Кор.12:12;Еф.4:4; - </w:t>
       </w:r>
       <w:r>
         <w:rPr>
@@ -48854,25 +48882,13 @@
     <w:p>
       <w:pPr>
         <w:tabs>
-          <w:tab w:val="left" w:pos="5660"/>
-        </w:tabs>
-        <w:rPr>
-          <w:b/>
-          <w:sz w:val="32"/>
-          <w:szCs w:val="32"/>
-        </w:rPr>
-      </w:pPr>
-    </w:p>
-    <w:p>
-      <w:pPr>
-        <w:tabs>
-          <w:tab w:val="left" w:pos="600"/>
-          <w:tab w:val="center" w:pos="4677"/>
-        </w:tabs>
-        <w:rPr>
-          <w:b/>
-          <w:sz w:val="40"/>
-          <w:szCs w:val="40"/>
+          <w:tab w:val="left" w:pos="600"/>
+          <w:tab w:val="center" w:pos="4677"/>
+        </w:tabs>
+        <w:rPr>
+          <w:b/>
+          <w:sz w:val="32"/>
+          <w:szCs w:val="32"/>
         </w:rPr>
       </w:pPr>
     </w:p>
@@ -55889,19 +55905,19 @@
       </w:pPr>
     </w:lvl>
   </w:abstractNum>
-  <w:num w:numId="1" w16cid:durableId="1624653521">
+  <w:num w:numId="1" w16cid:durableId="1215701851">
     <w:abstractNumId w:val="0"/>
   </w:num>
-  <w:num w:numId="2" w16cid:durableId="620232749">
+  <w:num w:numId="2" w16cid:durableId="196045970">
     <w:abstractNumId w:val="1"/>
   </w:num>
-  <w:num w:numId="3" w16cid:durableId="2107145890">
+  <w:num w:numId="3" w16cid:durableId="2124181773">
     <w:abstractNumId w:val="2"/>
   </w:num>
-  <w:num w:numId="4" w16cid:durableId="1540974402">
+  <w:num w:numId="4" w16cid:durableId="1553226474">
     <w:abstractNumId w:val="4"/>
   </w:num>
-  <w:num w:numId="5" w16cid:durableId="623076166">
+  <w:num w:numId="5" w16cid:durableId="2081244457">
     <w:abstractNumId w:val="3"/>
   </w:num>
 </w:numbering>

</xml_diff>